<commit_message>
update docker.docx and upload a temp file for db
</commit_message>
<xml_diff>
--- a/docker/docker.docx
+++ b/docker/docker.docx
@@ -752,96 +752,19 @@
       </w:r>
     </w:p>
     <w:p/>
-    <w:p>
-      <w:pPr>
-        <w:rPr>
-          <w:rFonts w:hint="eastAsia"/>
-        </w:rPr>
-      </w:pPr>
-    </w:p>
-    <w:p>
-      <w:pPr>
-        <w:rPr>
-          <w:rFonts w:hint="eastAsia"/>
-        </w:rPr>
-      </w:pPr>
-    </w:p>
-    <w:p>
-      <w:pPr>
-        <w:rPr>
-          <w:rFonts w:hint="eastAsia"/>
-        </w:rPr>
-      </w:pPr>
-    </w:p>
-    <w:p>
-      <w:pPr>
-        <w:rPr>
-          <w:rFonts w:hint="eastAsia"/>
-        </w:rPr>
-      </w:pPr>
-    </w:p>
-    <w:p>
-      <w:pPr>
-        <w:rPr>
-          <w:rFonts w:hint="eastAsia"/>
-        </w:rPr>
-      </w:pPr>
-    </w:p>
-    <w:p>
-      <w:pPr>
-        <w:rPr>
-          <w:rFonts w:hint="eastAsia"/>
-        </w:rPr>
-      </w:pPr>
-    </w:p>
-    <w:p>
-      <w:pPr>
-        <w:rPr>
-          <w:rFonts w:hint="eastAsia"/>
-        </w:rPr>
-      </w:pPr>
-    </w:p>
-    <w:p>
-      <w:pPr>
-        <w:rPr>
-          <w:rFonts w:hint="eastAsia"/>
-        </w:rPr>
-      </w:pPr>
-    </w:p>
-    <w:p>
-      <w:pPr>
-        <w:rPr>
-          <w:rFonts w:hint="eastAsia"/>
-        </w:rPr>
-      </w:pPr>
-    </w:p>
-    <w:p>
-      <w:pPr>
-        <w:rPr>
-          <w:rFonts w:hint="eastAsia"/>
-        </w:rPr>
-      </w:pPr>
-    </w:p>
-    <w:p>
-      <w:pPr>
-        <w:rPr>
-          <w:rFonts w:hint="eastAsia"/>
-        </w:rPr>
-      </w:pPr>
-    </w:p>
-    <w:p>
-      <w:pPr>
-        <w:rPr>
-          <w:rFonts w:hint="eastAsia"/>
-        </w:rPr>
-      </w:pPr>
-    </w:p>
-    <w:p>
-      <w:pPr>
-        <w:rPr>
-          <w:rFonts w:hint="eastAsia"/>
-        </w:rPr>
-      </w:pPr>
+    <w:p/>
+    <w:p/>
+    <w:p/>
+    <w:p/>
+    <w:p/>
+    <w:p/>
+    <w:p/>
+    <w:p/>
+    <w:p/>
+    <w:p/>
+    <w:p/>
+    <w:p/>
+    <w:p>
       <w:r>
         <w:rPr>
           <w:rFonts w:hint="eastAsia"/>
@@ -863,9 +786,6 @@
           <w:ilvl w:val="0"/>
           <w:numId w:val="2"/>
         </w:numPr>
-        <w:rPr>
-          <w:rFonts w:hint="eastAsia"/>
-        </w:rPr>
       </w:pPr>
       <w:r>
         <w:rPr>
@@ -881,9 +801,6 @@
           <w:ilvl w:val="0"/>
           <w:numId w:val="2"/>
         </w:numPr>
-        <w:rPr>
-          <w:rFonts w:hint="eastAsia"/>
-        </w:rPr>
       </w:pPr>
       <w:r>
         <w:rPr>
@@ -899,9 +816,6 @@
           <w:ilvl w:val="0"/>
           <w:numId w:val="2"/>
         </w:numPr>
-        <w:rPr>
-          <w:rFonts w:hint="eastAsia"/>
-        </w:rPr>
       </w:pPr>
       <w:r>
         <w:rPr>
@@ -917,9 +831,6 @@
           <w:ilvl w:val="0"/>
           <w:numId w:val="2"/>
         </w:numPr>
-        <w:rPr>
-          <w:rFonts w:hint="eastAsia"/>
-        </w:rPr>
       </w:pPr>
       <w:r>
         <w:rPr>
@@ -935,9 +846,6 @@
           <w:ilvl w:val="0"/>
           <w:numId w:val="2"/>
         </w:numPr>
-        <w:rPr>
-          <w:rFonts w:hint="eastAsia"/>
-        </w:rPr>
       </w:pPr>
       <w:r>
         <w:rPr>
@@ -947,11 +855,6 @@
       </w:r>
     </w:p>
     <w:p>
-      <w:pPr>
-        <w:rPr>
-          <w:rFonts w:hint="eastAsia"/>
-        </w:rPr>
-      </w:pPr>
       <w:r>
         <w:rPr>
           <w:rFonts w:hint="eastAsia"/>
@@ -990,11 +893,6 @@
       </w:r>
     </w:p>
     <w:p>
-      <w:pPr>
-        <w:rPr>
-          <w:rFonts w:hint="eastAsia"/>
-        </w:rPr>
-      </w:pPr>
       <w:r>
         <w:rPr>
           <w:rFonts w:hint="eastAsia"/>
@@ -1008,17 +906,10 @@
         <w:t>两个最重要的概念是：镜像和容器。另外，链接和数据卷也很重要。</w:t>
       </w:r>
     </w:p>
-    <w:p>
-      <w:pPr>
-        <w:rPr>
-          <w:rFonts w:hint="eastAsia"/>
-        </w:rPr>
-      </w:pPr>
-    </w:p>
-    <w:p>
-      <w:pPr>
-        <w:rPr>
-          <w:rFonts w:hint="eastAsia"/>
+    <w:p/>
+    <w:p>
+      <w:pPr>
+        <w:rPr>
           <w:b/>
         </w:rPr>
       </w:pPr>
@@ -1031,11 +922,6 @@
       </w:r>
     </w:p>
     <w:p>
-      <w:pPr>
-        <w:rPr>
-          <w:rFonts w:hint="eastAsia"/>
-        </w:rPr>
-      </w:pPr>
       <w:r>
         <w:rPr>
           <w:rFonts w:hint="eastAsia"/>
@@ -1050,11 +936,6 @@
       </w:r>
     </w:p>
     <w:p>
-      <w:pPr>
-        <w:rPr>
-          <w:rFonts w:hint="eastAsia"/>
-        </w:rPr>
-      </w:pPr>
       <w:r>
         <w:rPr>
           <w:rFonts w:hint="eastAsia"/>
@@ -1075,11 +956,6 @@
       </w:r>
     </w:p>
     <w:p>
-      <w:pPr>
-        <w:rPr>
-          <w:rFonts w:hint="eastAsia"/>
-        </w:rPr>
-      </w:pPr>
       <w:r>
         <w:rPr>
           <w:rFonts w:hint="eastAsia"/>
@@ -1106,9 +982,6 @@
           <w:ilvl w:val="0"/>
           <w:numId w:val="3"/>
         </w:numPr>
-        <w:rPr>
-          <w:rFonts w:hint="eastAsia"/>
-        </w:rPr>
       </w:pPr>
       <w:r>
         <w:rPr>
@@ -1124,9 +997,6 @@
           <w:ilvl w:val="0"/>
           <w:numId w:val="3"/>
         </w:numPr>
-        <w:rPr>
-          <w:rFonts w:hint="eastAsia"/>
-        </w:rPr>
       </w:pPr>
       <w:r>
         <w:rPr>
@@ -1136,11 +1006,6 @@
       </w:r>
     </w:p>
     <w:p>
-      <w:pPr>
-        <w:rPr>
-          <w:rFonts w:hint="eastAsia"/>
-        </w:rPr>
-      </w:pPr>
       <w:r>
         <w:rPr>
           <w:rFonts w:hint="eastAsia"/>
@@ -1172,17 +1037,10 @@
         <w:t>）。</w:t>
       </w:r>
     </w:p>
-    <w:p>
-      <w:pPr>
-        <w:rPr>
-          <w:rFonts w:hint="eastAsia"/>
-        </w:rPr>
-      </w:pPr>
-    </w:p>
-    <w:p>
-      <w:pPr>
-        <w:rPr>
-          <w:rFonts w:hint="eastAsia"/>
+    <w:p/>
+    <w:p>
+      <w:pPr>
+        <w:rPr>
           <w:b/>
         </w:rPr>
       </w:pPr>
@@ -1195,11 +1053,6 @@
       </w:r>
     </w:p>
     <w:p>
-      <w:pPr>
-        <w:rPr>
-          <w:rFonts w:hint="eastAsia"/>
-        </w:rPr>
-      </w:pPr>
       <w:r>
         <w:rPr>
           <w:rFonts w:hint="eastAsia"/>
@@ -1208,11 +1061,6 @@
       </w:r>
     </w:p>
     <w:p>
-      <w:pPr>
-        <w:rPr>
-          <w:rFonts w:hint="eastAsia"/>
-        </w:rPr>
-      </w:pPr>
       <w:r>
         <w:rPr>
           <w:rFonts w:hint="eastAsia"/>
@@ -1244,19 +1092,8 @@
         <w:t>允许公开容器的特定端口。</w:t>
       </w:r>
     </w:p>
-    <w:p>
-      <w:pPr>
-        <w:rPr>
-          <w:rFonts w:hint="eastAsia"/>
-        </w:rPr>
-      </w:pPr>
-    </w:p>
-    <w:p>
-      <w:pPr>
-        <w:rPr>
-          <w:rFonts w:hint="eastAsia"/>
-        </w:rPr>
-      </w:pPr>
+    <w:p/>
+    <w:p>
       <w:r>
         <w:rPr>
           <w:rFonts w:hint="eastAsia"/>
@@ -1265,11 +1102,6 @@
       </w:r>
     </w:p>
     <w:p>
-      <w:pPr>
-        <w:rPr>
-          <w:rFonts w:hint="eastAsia"/>
-        </w:rPr>
-      </w:pPr>
       <w:r>
         <w:rPr>
           <w:rFonts w:hint="eastAsia"/>
@@ -1314,19 +1146,8 @@
         <w:t>命令解决了这个问题。</w:t>
       </w:r>
     </w:p>
-    <w:p>
-      <w:pPr>
-        <w:rPr>
-          <w:rFonts w:hint="eastAsia"/>
-        </w:rPr>
-      </w:pPr>
-    </w:p>
-    <w:p>
-      <w:pPr>
-        <w:rPr>
-          <w:rFonts w:hint="eastAsia"/>
-        </w:rPr>
-      </w:pPr>
+    <w:p/>
+    <w:p>
       <w:r>
         <w:rPr>
           <w:rFonts w:hint="eastAsia"/>
@@ -1358,17 +1179,10 @@
         <w:t>系统，而不影响数据。</w:t>
       </w:r>
     </w:p>
-    <w:p>
-      <w:pPr>
-        <w:rPr>
-          <w:rFonts w:hint="eastAsia"/>
-        </w:rPr>
-      </w:pPr>
-    </w:p>
-    <w:p>
-      <w:pPr>
-        <w:rPr>
-          <w:rFonts w:hint="eastAsia"/>
+    <w:p/>
+    <w:p>
+      <w:pPr>
+        <w:rPr>
           <w:b/>
         </w:rPr>
       </w:pPr>
@@ -1381,11 +1195,6 @@
       </w:r>
     </w:p>
     <w:p>
-      <w:pPr>
-        <w:rPr>
-          <w:rFonts w:hint="eastAsia"/>
-        </w:rPr>
-      </w:pPr>
       <w:r>
         <w:rPr>
           <w:rFonts w:hint="eastAsia"/>
@@ -1417,17 +1226,10 @@
         <w:t>的最大思维变化之一就是：容器应该是短暂和一次性的。</w:t>
       </w:r>
     </w:p>
-    <w:p>
-      <w:pPr>
-        <w:rPr>
-          <w:rFonts w:hint="eastAsia"/>
-        </w:rPr>
-      </w:pPr>
-    </w:p>
-    <w:p>
-      <w:pPr>
-        <w:rPr>
-          <w:rFonts w:hint="eastAsia"/>
+    <w:p/>
+    <w:p>
+      <w:pPr>
+        <w:rPr>
           <w:b/>
         </w:rPr>
       </w:pPr>
@@ -1440,11 +1242,6 @@
       </w:r>
     </w:p>
     <w:p>
-      <w:pPr>
-        <w:rPr>
-          <w:rFonts w:hint="eastAsia"/>
-        </w:rPr>
-      </w:pPr>
       <w:r>
         <w:rPr>
           <w:rFonts w:hint="eastAsia"/>
@@ -1477,11 +1274,6 @@
       </w:r>
     </w:p>
     <w:p>
-      <w:pPr>
-        <w:rPr>
-          <w:rFonts w:hint="eastAsia"/>
-        </w:rPr>
-      </w:pPr>
       <w:r>
         <w:rPr>
           <w:rFonts w:hint="eastAsia"/>
@@ -1502,11 +1294,6 @@
       </w:r>
     </w:p>
     <w:p>
-      <w:pPr>
-        <w:rPr>
-          <w:rFonts w:hint="eastAsia"/>
-        </w:rPr>
-      </w:pPr>
       <w:r>
         <w:rPr>
           <w:rFonts w:hint="eastAsia"/>
@@ -1599,11 +1386,6 @@
       </w:r>
     </w:p>
     <w:p>
-      <w:pPr>
-        <w:rPr>
-          <w:rFonts w:hint="eastAsia"/>
-        </w:rPr>
-      </w:pPr>
       <w:r>
         <w:rPr>
           <w:rFonts w:hint="eastAsia"/>
@@ -1623,19 +1405,8 @@
         <w:t>要求你声明容器在被链接时要开放哪些端口给其他容器，否则将没有端口可用。</w:t>
       </w:r>
     </w:p>
-    <w:p>
-      <w:pPr>
-        <w:rPr>
-          <w:rFonts w:hint="eastAsia"/>
-        </w:rPr>
-      </w:pPr>
-    </w:p>
-    <w:p>
-      <w:pPr>
-        <w:rPr>
-          <w:rFonts w:hint="eastAsia"/>
-        </w:rPr>
-      </w:pPr>
+    <w:p/>
+    <w:p>
       <w:r>
         <w:rPr>
           <w:rFonts w:hint="eastAsia"/>
@@ -1667,19 +1438,8 @@
         <w:t>例外。</w:t>
       </w:r>
     </w:p>
-    <w:p>
-      <w:pPr>
-        <w:rPr>
-          <w:rFonts w:hint="eastAsia"/>
-        </w:rPr>
-      </w:pPr>
-    </w:p>
-    <w:p>
-      <w:pPr>
-        <w:rPr>
-          <w:rFonts w:hint="eastAsia"/>
-        </w:rPr>
-      </w:pPr>
+    <w:p/>
+    <w:p>
       <w:r>
         <w:rPr>
           <w:rFonts w:hint="eastAsia"/>
@@ -1687,19 +1447,8 @@
         <w:t>小结：创建镜像、用它们创建容器、在需要时暴露端口和创造卷、通过链接将几个容器连接在一起。</w:t>
       </w:r>
     </w:p>
-    <w:p>
-      <w:pPr>
-        <w:rPr>
-          <w:rFonts w:hint="eastAsia"/>
-        </w:rPr>
-      </w:pPr>
-    </w:p>
-    <w:p>
-      <w:pPr>
-        <w:rPr>
-          <w:rFonts w:hint="eastAsia"/>
-        </w:rPr>
-      </w:pPr>
+    <w:p/>
+    <w:p>
       <w:r>
         <w:rPr>
           <w:rFonts w:hint="eastAsia"/>
@@ -1715,11 +1464,6 @@
       </w:r>
     </w:p>
     <w:p>
-      <w:pPr>
-        <w:rPr>
-          <w:rFonts w:hint="eastAsia"/>
-        </w:rPr>
-      </w:pPr>
       <w:r>
         <w:rPr>
           <w:rFonts w:hint="eastAsia"/>
@@ -1781,19 +1525,8 @@
         <w:t>文件系统用于保存镜像并使容器变得短暂。</w:t>
       </w:r>
     </w:p>
-    <w:p>
-      <w:pPr>
-        <w:rPr>
-          <w:rFonts w:hint="eastAsia"/>
-        </w:rPr>
-      </w:pPr>
-    </w:p>
-    <w:p>
-      <w:pPr>
-        <w:rPr>
-          <w:rFonts w:hint="eastAsia"/>
-        </w:rPr>
-      </w:pPr>
+    <w:p/>
+    <w:p>
       <w:r>
         <w:t>C</w:t>
       </w:r>
@@ -1805,11 +1538,6 @@
       </w:r>
     </w:p>
     <w:p>
-      <w:pPr>
-        <w:rPr>
-          <w:rFonts w:hint="eastAsia"/>
-        </w:rPr>
-      </w:pPr>
       <w:r>
         <w:rPr>
           <w:rFonts w:hint="eastAsia"/>
@@ -1826,23 +1554,119 @@
         <w:rPr>
           <w:rFonts w:hint="eastAsia"/>
         </w:rPr>
-        <w:t>内核功能：</w:t>
-      </w:r>
-    </w:p>
-    <w:p>
-      <w:pPr>
-        <w:rPr>
-          <w:rFonts w:hint="eastAsia"/>
-        </w:rPr>
-      </w:pPr>
-    </w:p>
-    <w:p>
-      <w:pPr>
-        <w:rPr>
-          <w:rFonts w:hint="eastAsia"/>
-        </w:rPr>
-      </w:pPr>
-    </w:p>
+        <w:t>内核功能</w:t>
+      </w:r>
+      <w:r>
+        <w:rPr>
+          <w:rFonts w:hint="eastAsia"/>
+        </w:rPr>
+        <w:t>，它让两件事情变成可能</w:t>
+      </w:r>
+      <w:r>
+        <w:rPr>
+          <w:rFonts w:hint="eastAsia"/>
+        </w:rPr>
+        <w:t>：</w:t>
+      </w:r>
+    </w:p>
+    <w:p>
+      <w:pPr>
+        <w:pStyle w:val="a6"/>
+        <w:numPr>
+          <w:ilvl w:val="0"/>
+          <w:numId w:val="4"/>
+        </w:numPr>
+        <w:rPr>
+          <w:rFonts w:hint="eastAsia"/>
+        </w:rPr>
+      </w:pPr>
+      <w:r>
+        <w:rPr>
+          <w:rFonts w:hint="eastAsia"/>
+        </w:rPr>
+        <w:t>限制</w:t>
+      </w:r>
+      <w:r>
+        <w:rPr>
+          <w:rFonts w:hint="eastAsia"/>
+        </w:rPr>
+        <w:t>Linux</w:t>
+      </w:r>
+      <w:r>
+        <w:rPr>
+          <w:rFonts w:hint="eastAsia"/>
+        </w:rPr>
+        <w:t>进程组的资源占用（内存、</w:t>
+      </w:r>
+      <w:r>
+        <w:rPr>
+          <w:rFonts w:hint="eastAsia"/>
+        </w:rPr>
+        <w:t>CPU</w:t>
+      </w:r>
+      <w:r>
+        <w:rPr>
+          <w:rFonts w:hint="eastAsia"/>
+        </w:rPr>
+        <w:t>）</w:t>
+      </w:r>
+    </w:p>
+    <w:p>
+      <w:pPr>
+        <w:pStyle w:val="a6"/>
+        <w:numPr>
+          <w:ilvl w:val="0"/>
+          <w:numId w:val="4"/>
+        </w:numPr>
+        <w:rPr>
+          <w:rFonts w:hint="eastAsia"/>
+        </w:rPr>
+      </w:pPr>
+      <w:r>
+        <w:rPr>
+          <w:rFonts w:hint="eastAsia"/>
+        </w:rPr>
+        <w:t>为进程组制作</w:t>
+      </w:r>
+      <w:r>
+        <w:rPr>
+          <w:rFonts w:hint="eastAsia"/>
+        </w:rPr>
+        <w:t>PID</w:t>
+      </w:r>
+      <w:r>
+        <w:rPr>
+          <w:rFonts w:hint="eastAsia"/>
+        </w:rPr>
+        <w:t>、</w:t>
+      </w:r>
+      <w:r>
+        <w:rPr>
+          <w:rFonts w:hint="eastAsia"/>
+        </w:rPr>
+        <w:t>UTS</w:t>
+      </w:r>
+      <w:r>
+        <w:rPr>
+          <w:rFonts w:hint="eastAsia"/>
+        </w:rPr>
+        <w:t>、</w:t>
+      </w:r>
+      <w:r>
+        <w:rPr>
+          <w:rFonts w:hint="eastAsia"/>
+        </w:rPr>
+        <w:t>IPC</w:t>
+      </w:r>
+      <w:r>
+        <w:rPr>
+          <w:rFonts w:hint="eastAsia"/>
+        </w:rPr>
+        <w:t>、网络、用户及装载命名空间</w:t>
+      </w:r>
+    </w:p>
+    <w:p/>
+    <w:p/>
     <w:p/>
     <w:p/>
     <w:sectPr>
@@ -2134,6 +1958,119 @@
     </w:lvl>
   </w:abstractNum>
   <w:abstractNum w:abstractNumId="2">
+    <w:nsid w:val="437827D4"/>
+    <w:multiLevelType w:val="hybridMultilevel"/>
+    <w:tmpl w:val="48A44A02"/>
+    <w:lvl w:ilvl="0" w:tplc="04090001">
+      <w:start w:val="1"/>
+      <w:numFmt w:val="bullet"/>
+      <w:lvlText w:val=""/>
+      <w:lvlJc w:val="left"/>
+      <w:pPr>
+        <w:ind w:left="420" w:hanging="420"/>
+      </w:pPr>
+      <w:rPr>
+        <w:rFonts w:ascii="Wingdings" w:hAnsi="Wingdings" w:hint="default"/>
+      </w:rPr>
+    </w:lvl>
+    <w:lvl w:ilvl="1" w:tplc="04090003" w:tentative="1">
+      <w:start w:val="1"/>
+      <w:numFmt w:val="bullet"/>
+      <w:lvlText w:val=""/>
+      <w:lvlJc w:val="left"/>
+      <w:pPr>
+        <w:ind w:left="840" w:hanging="420"/>
+      </w:pPr>
+      <w:rPr>
+        <w:rFonts w:ascii="Wingdings" w:hAnsi="Wingdings" w:hint="default"/>
+      </w:rPr>
+    </w:lvl>
+    <w:lvl w:ilvl="2" w:tplc="04090005" w:tentative="1">
+      <w:start w:val="1"/>
+      <w:numFmt w:val="bullet"/>
+      <w:lvlText w:val=""/>
+      <w:lvlJc w:val="left"/>
+      <w:pPr>
+        <w:ind w:left="1260" w:hanging="420"/>
+      </w:pPr>
+      <w:rPr>
+        <w:rFonts w:ascii="Wingdings" w:hAnsi="Wingdings" w:hint="default"/>
+      </w:rPr>
+    </w:lvl>
+    <w:lvl w:ilvl="3" w:tplc="04090001" w:tentative="1">
+      <w:start w:val="1"/>
+      <w:numFmt w:val="bullet"/>
+      <w:lvlText w:val=""/>
+      <w:lvlJc w:val="left"/>
+      <w:pPr>
+        <w:ind w:left="1680" w:hanging="420"/>
+      </w:pPr>
+      <w:rPr>
+        <w:rFonts w:ascii="Wingdings" w:hAnsi="Wingdings" w:hint="default"/>
+      </w:rPr>
+    </w:lvl>
+    <w:lvl w:ilvl="4" w:tplc="04090003" w:tentative="1">
+      <w:start w:val="1"/>
+      <w:numFmt w:val="bullet"/>
+      <w:lvlText w:val=""/>
+      <w:lvlJc w:val="left"/>
+      <w:pPr>
+        <w:ind w:left="2100" w:hanging="420"/>
+      </w:pPr>
+      <w:rPr>
+        <w:rFonts w:ascii="Wingdings" w:hAnsi="Wingdings" w:hint="default"/>
+      </w:rPr>
+    </w:lvl>
+    <w:lvl w:ilvl="5" w:tplc="04090005" w:tentative="1">
+      <w:start w:val="1"/>
+      <w:numFmt w:val="bullet"/>
+      <w:lvlText w:val=""/>
+      <w:lvlJc w:val="left"/>
+      <w:pPr>
+        <w:ind w:left="2520" w:hanging="420"/>
+      </w:pPr>
+      <w:rPr>
+        <w:rFonts w:ascii="Wingdings" w:hAnsi="Wingdings" w:hint="default"/>
+      </w:rPr>
+    </w:lvl>
+    <w:lvl w:ilvl="6" w:tplc="04090001" w:tentative="1">
+      <w:start w:val="1"/>
+      <w:numFmt w:val="bullet"/>
+      <w:lvlText w:val=""/>
+      <w:lvlJc w:val="left"/>
+      <w:pPr>
+        <w:ind w:left="2940" w:hanging="420"/>
+      </w:pPr>
+      <w:rPr>
+        <w:rFonts w:ascii="Wingdings" w:hAnsi="Wingdings" w:hint="default"/>
+      </w:rPr>
+    </w:lvl>
+    <w:lvl w:ilvl="7" w:tplc="04090003" w:tentative="1">
+      <w:start w:val="1"/>
+      <w:numFmt w:val="bullet"/>
+      <w:lvlText w:val=""/>
+      <w:lvlJc w:val="left"/>
+      <w:pPr>
+        <w:ind w:left="3360" w:hanging="420"/>
+      </w:pPr>
+      <w:rPr>
+        <w:rFonts w:ascii="Wingdings" w:hAnsi="Wingdings" w:hint="default"/>
+      </w:rPr>
+    </w:lvl>
+    <w:lvl w:ilvl="8" w:tplc="04090005" w:tentative="1">
+      <w:start w:val="1"/>
+      <w:numFmt w:val="bullet"/>
+      <w:lvlText w:val=""/>
+      <w:lvlJc w:val="left"/>
+      <w:pPr>
+        <w:ind w:left="3780" w:hanging="420"/>
+      </w:pPr>
+      <w:rPr>
+        <w:rFonts w:ascii="Wingdings" w:hAnsi="Wingdings" w:hint="default"/>
+      </w:rPr>
+    </w:lvl>
+  </w:abstractNum>
+  <w:abstractNum w:abstractNumId="3">
     <w:nsid w:val="4FB76B67"/>
     <w:multiLevelType w:val="hybridMultilevel"/>
     <w:tmpl w:val="32C0581A"/>
@@ -2253,6 +2190,9 @@
     <w:abstractNumId w:val="0"/>
   </w:num>
   <w:num w:numId="3">
+    <w:abstractNumId w:val="3"/>
+  </w:num>
+  <w:num w:numId="4">
     <w:abstractNumId w:val="2"/>
   </w:num>
 </w:numbering>

</xml_diff>

<commit_message>
update CI slide, doc_link.txt for docker, docker.docx
</commit_message>
<xml_diff>
--- a/docker/docker.docx
+++ b/docker/docker.docx
@@ -1576,9 +1576,6 @@
           <w:ilvl w:val="0"/>
           <w:numId w:val="4"/>
         </w:numPr>
-        <w:rPr>
-          <w:rFonts w:hint="eastAsia"/>
-        </w:rPr>
       </w:pPr>
       <w:r>
         <w:rPr>
@@ -1618,9 +1615,6 @@
           <w:ilvl w:val="0"/>
           <w:numId w:val="4"/>
         </w:numPr>
-        <w:rPr>
-          <w:rFonts w:hint="eastAsia"/>
-        </w:rPr>
       </w:pPr>
       <w:r>
         <w:rPr>
@@ -1665,9 +1659,1043 @@
         <w:t>、网络、用户及装载命名空间</w:t>
       </w:r>
     </w:p>
+    <w:p>
+      <w:pPr>
+        <w:rPr>
+          <w:rFonts w:hint="eastAsia"/>
+        </w:rPr>
+      </w:pPr>
+    </w:p>
+    <w:p>
+      <w:pPr>
+        <w:rPr>
+          <w:rFonts w:hint="eastAsia"/>
+        </w:rPr>
+      </w:pPr>
+      <w:r>
+        <w:rPr>
+          <w:rFonts w:hint="eastAsia"/>
+        </w:rPr>
+        <w:t>Union</w:t>
+      </w:r>
+      <w:r>
+        <w:rPr>
+          <w:rFonts w:hint="eastAsia"/>
+        </w:rPr>
+        <w:t>文件系统</w:t>
+      </w:r>
+    </w:p>
+    <w:p>
+      <w:pPr>
+        <w:rPr>
+          <w:rFonts w:hint="eastAsia"/>
+        </w:rPr>
+      </w:pPr>
+      <w:r>
+        <w:rPr>
+          <w:rFonts w:hint="eastAsia"/>
+        </w:rPr>
+        <w:t>Union</w:t>
+      </w:r>
+      <w:r>
+        <w:rPr>
+          <w:rFonts w:hint="eastAsia"/>
+        </w:rPr>
+        <w:t>文件系统允许通过</w:t>
+      </w:r>
+      <w:r>
+        <w:rPr>
+          <w:rFonts w:hint="eastAsia"/>
+        </w:rPr>
+        <w:t>union</w:t>
+      </w:r>
+      <w:r>
+        <w:rPr>
+          <w:rFonts w:hint="eastAsia"/>
+        </w:rPr>
+        <w:t>装载来达到一个分层的积累变化，在</w:t>
+      </w:r>
+      <w:r>
+        <w:rPr>
+          <w:rFonts w:hint="eastAsia"/>
+        </w:rPr>
+        <w:t>union</w:t>
+      </w:r>
+      <w:r>
+        <w:rPr>
+          <w:rFonts w:hint="eastAsia"/>
+        </w:rPr>
+        <w:t>文件系统里，文件系统可以被装载在其他文件系统之上，其结果就是一个分层的积累变化。每个装载的文件系统表示前一个文件系统之后的变化集合，就像是一</w:t>
+      </w:r>
+      <w:r>
+        <w:rPr>
+          <w:rFonts w:hint="eastAsia"/>
+        </w:rPr>
+        <w:t xml:space="preserve"> </w:t>
+      </w:r>
+      <w:r>
+        <w:rPr>
+          <w:rFonts w:hint="eastAsia"/>
+        </w:rPr>
+        <w:t>个</w:t>
+      </w:r>
+      <w:r>
+        <w:rPr>
+          <w:rFonts w:hint="eastAsia"/>
+        </w:rPr>
+        <w:t>diff</w:t>
+      </w:r>
+      <w:r>
+        <w:rPr>
+          <w:rFonts w:hint="eastAsia"/>
+        </w:rPr>
+        <w:t>。</w:t>
+      </w:r>
+    </w:p>
+    <w:p>
+      <w:pPr>
+        <w:rPr>
+          <w:rFonts w:hint="eastAsia"/>
+        </w:rPr>
+      </w:pPr>
+      <w:r>
+        <w:rPr>
+          <w:rFonts w:hint="eastAsia"/>
+          <w:noProof/>
+        </w:rPr>
+        <w:drawing>
+          <wp:inline distT="0" distB="0" distL="0" distR="0">
+            <wp:extent cx="5486400" cy="2141034"/>
+            <wp:effectExtent l="19050" t="0" r="0" b="0"/>
+            <wp:docPr id="1" name="图片 1"/>
+            <wp:cNvGraphicFramePr>
+              <a:graphicFrameLocks xmlns:a="http://schemas.openxmlformats.org/drawingml/2006/main" noChangeAspect="1"/>
+            </wp:cNvGraphicFramePr>
+            <a:graphic xmlns:a="http://schemas.openxmlformats.org/drawingml/2006/main">
+              <a:graphicData uri="http://schemas.openxmlformats.org/drawingml/2006/picture">
+                <pic:pic xmlns:pic="http://schemas.openxmlformats.org/drawingml/2006/picture">
+                  <pic:nvPicPr>
+                    <pic:cNvPr id="0" name="Picture 1"/>
+                    <pic:cNvPicPr>
+                      <a:picLocks noChangeAspect="1" noChangeArrowheads="1"/>
+                    </pic:cNvPicPr>
+                  </pic:nvPicPr>
+                  <pic:blipFill>
+                    <a:blip r:embed="rId10"/>
+                    <a:srcRect/>
+                    <a:stretch>
+                      <a:fillRect/>
+                    </a:stretch>
+                  </pic:blipFill>
+                  <pic:spPr bwMode="auto">
+                    <a:xfrm>
+                      <a:off x="0" y="0"/>
+                      <a:ext cx="5486400" cy="2141034"/>
+                    </a:xfrm>
+                    <a:prstGeom prst="rect">
+                      <a:avLst/>
+                    </a:prstGeom>
+                    <a:noFill/>
+                    <a:ln w="9525">
+                      <a:noFill/>
+                      <a:miter lim="800000"/>
+                      <a:headEnd/>
+                      <a:tailEnd/>
+                    </a:ln>
+                  </pic:spPr>
+                </pic:pic>
+              </a:graphicData>
+            </a:graphic>
+          </wp:inline>
+        </w:drawing>
+      </w:r>
+    </w:p>
     <w:p/>
+    <w:p>
+      <w:pPr>
+        <w:rPr>
+          <w:u w:val="single"/>
+        </w:rPr>
+      </w:pPr>
+      <w:r>
+        <w:rPr>
+          <w:rFonts w:hint="eastAsia"/>
+        </w:rPr>
+        <w:t>镜像只是一个</w:t>
+      </w:r>
+      <w:r>
+        <w:rPr>
+          <w:rFonts w:hint="eastAsia"/>
+        </w:rPr>
+        <w:t>json</w:t>
+      </w:r>
+      <w:r>
+        <w:rPr>
+          <w:rFonts w:hint="eastAsia"/>
+        </w:rPr>
+        <w:t>，它指定了从该镜像运行的容器的特性，</w:t>
+      </w:r>
+      <w:r>
+        <w:rPr>
+          <w:rFonts w:hint="eastAsia"/>
+        </w:rPr>
+        <w:t>union</w:t>
+      </w:r>
+      <w:r>
+        <w:rPr>
+          <w:rFonts w:hint="eastAsia"/>
+        </w:rPr>
+        <w:t>装载点保存在哪里，要</w:t>
+      </w:r>
+      <w:r>
+        <w:rPr>
+          <w:rFonts w:hint="eastAsia"/>
+        </w:rPr>
+        <w:t>坐骑开什么端口等等。每个镜像与一个</w:t>
+      </w:r>
+      <w:r>
+        <w:rPr>
+          <w:rFonts w:hint="eastAsia"/>
+        </w:rPr>
+        <w:t>union</w:t>
+      </w:r>
+      <w:r>
+        <w:rPr>
+          <w:rFonts w:hint="eastAsia"/>
+        </w:rPr>
+        <w:t>文件系统相关联，每个</w:t>
+      </w:r>
+      <w:r>
+        <w:rPr>
+          <w:rFonts w:hint="eastAsia"/>
+        </w:rPr>
+        <w:t>Docker</w:t>
+      </w:r>
+      <w:r>
+        <w:rPr>
+          <w:rFonts w:hint="eastAsia"/>
+        </w:rPr>
+        <w:t>上的</w:t>
+      </w:r>
+      <w:r>
+        <w:rPr>
+          <w:rFonts w:hint="eastAsia"/>
+        </w:rPr>
+        <w:t>union</w:t>
+      </w:r>
+      <w:r>
+        <w:rPr>
+          <w:rFonts w:hint="eastAsia"/>
+        </w:rPr>
+        <w:t>文件系统都有一个上层。</w:t>
+      </w:r>
+    </w:p>
     <w:p/>
-    <w:p/>
+    <w:p>
+      <w:pPr>
+        <w:rPr>
+          <w:rFonts w:hint="eastAsia"/>
+        </w:rPr>
+      </w:pPr>
+      <w:r>
+        <w:rPr>
+          <w:rFonts w:hint="eastAsia"/>
+        </w:rPr>
+        <w:t>容器</w:t>
+      </w:r>
+    </w:p>
+    <w:p>
+      <w:pPr>
+        <w:rPr>
+          <w:rFonts w:hint="eastAsia"/>
+        </w:rPr>
+      </w:pPr>
+      <w:r>
+        <w:rPr>
+          <w:rFonts w:hint="eastAsia"/>
+        </w:rPr>
+        <w:lastRenderedPageBreak/>
+        <w:t>容器之所以是短暂的，是因为当你从镜像上创建一个容器，</w:t>
+      </w:r>
+      <w:r>
+        <w:rPr>
+          <w:rFonts w:hint="eastAsia"/>
+        </w:rPr>
+        <w:t>Docker</w:t>
+      </w:r>
+      <w:r>
+        <w:rPr>
+          <w:rFonts w:hint="eastAsia"/>
+        </w:rPr>
+        <w:t>会创建一个空白的</w:t>
+      </w:r>
+      <w:r>
+        <w:rPr>
+          <w:rFonts w:hint="eastAsia"/>
+        </w:rPr>
+        <w:t>union</w:t>
+      </w:r>
+      <w:r>
+        <w:rPr>
+          <w:rFonts w:hint="eastAsia"/>
+        </w:rPr>
+        <w:t>文件系统</w:t>
+      </w:r>
+      <w:r>
+        <w:rPr>
+          <w:rFonts w:hint="eastAsia"/>
+        </w:rPr>
+        <w:t>（当容器停止，该容器的</w:t>
+      </w:r>
+      <w:r>
+        <w:rPr>
+          <w:rFonts w:hint="eastAsia"/>
+        </w:rPr>
+        <w:t>union</w:t>
+      </w:r>
+      <w:r>
+        <w:rPr>
+          <w:rFonts w:hint="eastAsia"/>
+        </w:rPr>
+        <w:t>文件系统会被丢弃。）</w:t>
+      </w:r>
+      <w:r>
+        <w:rPr>
+          <w:rFonts w:hint="eastAsia"/>
+        </w:rPr>
+        <w:t>加载在与该镜像关联的</w:t>
+      </w:r>
+      <w:r>
+        <w:rPr>
+          <w:rFonts w:hint="eastAsia"/>
+        </w:rPr>
+        <w:t>union</w:t>
+      </w:r>
+      <w:r>
+        <w:rPr>
+          <w:rFonts w:hint="eastAsia"/>
+        </w:rPr>
+        <w:t>文件系统之上。</w:t>
+      </w:r>
+    </w:p>
+    <w:p>
+      <w:pPr>
+        <w:rPr>
+          <w:rFonts w:hint="eastAsia"/>
+        </w:rPr>
+      </w:pPr>
+    </w:p>
+    <w:p>
+      <w:pPr>
+        <w:rPr>
+          <w:rFonts w:hint="eastAsia"/>
+        </w:rPr>
+      </w:pPr>
+      <w:r>
+        <w:rPr>
+          <w:rFonts w:hint="eastAsia"/>
+        </w:rPr>
+        <w:t>卷所做的是在容器内指定一个目录，以便在</w:t>
+      </w:r>
+      <w:r>
+        <w:rPr>
+          <w:rFonts w:hint="eastAsia"/>
+        </w:rPr>
+        <w:t>union</w:t>
+      </w:r>
+      <w:r>
+        <w:rPr>
+          <w:rFonts w:hint="eastAsia"/>
+        </w:rPr>
+        <w:t>文件系统之外保存它。</w:t>
+      </w:r>
+    </w:p>
+    <w:p>
+      <w:pPr>
+        <w:rPr>
+          <w:rFonts w:hint="eastAsia"/>
+        </w:rPr>
+      </w:pPr>
+    </w:p>
+    <w:p>
+      <w:pPr>
+        <w:rPr>
+          <w:rFonts w:hint="eastAsia"/>
+        </w:rPr>
+      </w:pPr>
+      <w:r>
+        <w:rPr>
+          <w:rFonts w:hint="eastAsia"/>
+        </w:rPr>
+        <w:t>操作步骤</w:t>
+      </w:r>
+    </w:p>
+    <w:p>
+      <w:pPr>
+        <w:pStyle w:val="a6"/>
+        <w:numPr>
+          <w:ilvl w:val="0"/>
+          <w:numId w:val="5"/>
+        </w:numPr>
+        <w:rPr>
+          <w:rFonts w:hint="eastAsia"/>
+        </w:rPr>
+      </w:pPr>
+      <w:r>
+        <w:rPr>
+          <w:rFonts w:hint="eastAsia"/>
+        </w:rPr>
+        <w:t>安装</w:t>
+      </w:r>
+      <w:r>
+        <w:rPr>
+          <w:rFonts w:hint="eastAsia"/>
+        </w:rPr>
+        <w:t>Docker</w:t>
+      </w:r>
+    </w:p>
+    <w:p>
+      <w:pPr>
+        <w:pStyle w:val="a6"/>
+        <w:ind w:left="420"/>
+        <w:rPr>
+          <w:rFonts w:hint="eastAsia"/>
+        </w:rPr>
+      </w:pPr>
+      <w:r>
+        <w:rPr>
+          <w:rFonts w:hint="eastAsia"/>
+        </w:rPr>
+        <w:t>Docker</w:t>
+      </w:r>
+      <w:r>
+        <w:rPr>
+          <w:rFonts w:hint="eastAsia"/>
+        </w:rPr>
+        <w:t>命令工具需要</w:t>
+      </w:r>
+      <w:r>
+        <w:rPr>
+          <w:rFonts w:hint="eastAsia"/>
+        </w:rPr>
+        <w:t>root</w:t>
+      </w:r>
+      <w:r>
+        <w:rPr>
+          <w:rFonts w:hint="eastAsia"/>
+        </w:rPr>
+        <w:t>权限才能工作。你可以将你的用户放入</w:t>
+      </w:r>
+      <w:r>
+        <w:rPr>
+          <w:rFonts w:hint="eastAsia"/>
+        </w:rPr>
+        <w:t>docker</w:t>
+      </w:r>
+      <w:r>
+        <w:rPr>
+          <w:rFonts w:hint="eastAsia"/>
+        </w:rPr>
+        <w:t>组来避免每次都要使用</w:t>
+      </w:r>
+      <w:r>
+        <w:rPr>
+          <w:rFonts w:hint="eastAsia"/>
+        </w:rPr>
+        <w:t>sudo</w:t>
+      </w:r>
+      <w:r>
+        <w:rPr>
+          <w:rFonts w:hint="eastAsia"/>
+        </w:rPr>
+        <w:t>。</w:t>
+      </w:r>
+    </w:p>
+    <w:p>
+      <w:pPr>
+        <w:pStyle w:val="a6"/>
+        <w:numPr>
+          <w:ilvl w:val="0"/>
+          <w:numId w:val="5"/>
+        </w:numPr>
+        <w:rPr>
+          <w:rFonts w:hint="eastAsia"/>
+        </w:rPr>
+      </w:pPr>
+      <w:r>
+        <w:rPr>
+          <w:rFonts w:hint="eastAsia"/>
+        </w:rPr>
+        <w:t>从公共</w:t>
+      </w:r>
+      <w:r>
+        <w:rPr>
+          <w:rFonts w:hint="eastAsia"/>
+        </w:rPr>
+        <w:t>registry</w:t>
+      </w:r>
+      <w:r>
+        <w:rPr>
+          <w:rFonts w:hint="eastAsia"/>
+        </w:rPr>
+        <w:t>下载镜像：</w:t>
+      </w:r>
+    </w:p>
+    <w:p>
+      <w:pPr>
+        <w:pStyle w:val="a6"/>
+        <w:ind w:left="420"/>
+        <w:rPr>
+          <w:rFonts w:hint="eastAsia"/>
+        </w:rPr>
+      </w:pPr>
+      <w:r>
+        <w:rPr>
+          <w:rFonts w:hint="eastAsia"/>
+        </w:rPr>
+        <w:t>$&gt;</w:t>
+      </w:r>
+      <w:r>
+        <w:rPr>
+          <w:rFonts w:hint="eastAsia"/>
+        </w:rPr>
+        <w:t>docker pull ubuntu:latest</w:t>
+      </w:r>
+    </w:p>
+    <w:p>
+      <w:pPr>
+        <w:pStyle w:val="a6"/>
+        <w:numPr>
+          <w:ilvl w:val="0"/>
+          <w:numId w:val="5"/>
+        </w:numPr>
+        <w:rPr>
+          <w:rFonts w:hint="eastAsia"/>
+        </w:rPr>
+      </w:pPr>
+      <w:r>
+        <w:rPr>
+          <w:rFonts w:hint="eastAsia"/>
+        </w:rPr>
+        <w:t>列出你的镜像：</w:t>
+      </w:r>
+    </w:p>
+    <w:p>
+      <w:pPr>
+        <w:pStyle w:val="a6"/>
+        <w:ind w:left="420"/>
+        <w:rPr>
+          <w:rFonts w:hint="eastAsia"/>
+        </w:rPr>
+      </w:pPr>
+      <w:r>
+        <w:rPr>
+          <w:rFonts w:hint="eastAsia"/>
+        </w:rPr>
+        <w:t>$&gt;dock images</w:t>
+      </w:r>
+    </w:p>
+    <w:p>
+      <w:pPr>
+        <w:pStyle w:val="a6"/>
+        <w:numPr>
+          <w:ilvl w:val="0"/>
+          <w:numId w:val="5"/>
+        </w:numPr>
+        <w:rPr>
+          <w:rFonts w:hint="eastAsia"/>
+        </w:rPr>
+      </w:pPr>
+      <w:r>
+        <w:rPr>
+          <w:rFonts w:hint="eastAsia"/>
+        </w:rPr>
+        <w:t>从该镜像上创建一个容器：</w:t>
+      </w:r>
+    </w:p>
+    <w:p>
+      <w:pPr>
+        <w:pStyle w:val="a6"/>
+        <w:ind w:left="420"/>
+        <w:rPr>
+          <w:rFonts w:hint="eastAsia"/>
+        </w:rPr>
+      </w:pPr>
+      <w:r>
+        <w:rPr>
+          <w:rFonts w:hint="eastAsia"/>
+        </w:rPr>
+        <w:t xml:space="preserve">$&gt;docker run </w:t>
+      </w:r>
+      <w:r>
+        <w:rPr>
+          <w:rFonts w:hint="eastAsia"/>
+        </w:rPr>
+        <w:t>--</w:t>
+      </w:r>
+      <w:r>
+        <w:rPr>
+          <w:rFonts w:hint="eastAsia"/>
+        </w:rPr>
+        <w:t xml:space="preserve">rm </w:t>
+      </w:r>
+      <w:r>
+        <w:rPr>
+          <w:rFonts w:hint="eastAsia"/>
+        </w:rPr>
+        <w:t>-</w:t>
+      </w:r>
+      <w:r>
+        <w:rPr>
+          <w:rFonts w:hint="eastAsia"/>
+        </w:rPr>
+        <w:t>ti ubuntu /bin/bash</w:t>
+      </w:r>
+    </w:p>
+    <w:p>
+      <w:pPr>
+        <w:pStyle w:val="a6"/>
+        <w:ind w:left="420"/>
+        <w:rPr>
+          <w:rFonts w:hint="eastAsia"/>
+        </w:rPr>
+      </w:pPr>
+      <w:r>
+        <w:rPr>
+          <w:rFonts w:hint="eastAsia"/>
+        </w:rPr>
+        <w:t>root@4638a40c2fbb:/# ls</w:t>
+      </w:r>
+    </w:p>
+    <w:p>
+      <w:pPr>
+        <w:pStyle w:val="a6"/>
+        <w:ind w:left="420"/>
+        <w:rPr>
+          <w:rFonts w:hint="eastAsia"/>
+        </w:rPr>
+      </w:pPr>
+      <w:r>
+        <w:rPr>
+          <w:rFonts w:hint="eastAsia"/>
+        </w:rPr>
+        <w:t>root@4638a40c2fbb:/# exit</w:t>
+      </w:r>
+    </w:p>
+    <w:p>
+      <w:pPr>
+        <w:pStyle w:val="a6"/>
+        <w:ind w:left="420"/>
+        <w:rPr>
+          <w:rFonts w:hint="eastAsia"/>
+        </w:rPr>
+      </w:pPr>
+      <w:r>
+        <w:rPr>
+          <w:rFonts w:hint="eastAsia"/>
+        </w:rPr>
+        <w:t>--rm</w:t>
+      </w:r>
+      <w:r>
+        <w:rPr>
+          <w:rFonts w:hint="eastAsia"/>
+        </w:rPr>
+        <w:t>：告诉</w:t>
+      </w:r>
+      <w:r>
+        <w:rPr>
+          <w:rFonts w:hint="eastAsia"/>
+        </w:rPr>
+        <w:t>Docker</w:t>
+      </w:r>
+      <w:r>
+        <w:rPr>
+          <w:rFonts w:hint="eastAsia"/>
+        </w:rPr>
+        <w:t>一旦运行的进程退出就删除容器。</w:t>
+      </w:r>
+      <w:r>
+        <w:rPr>
+          <w:rFonts w:hint="eastAsia"/>
+        </w:rPr>
+        <w:t>（测试时非常有用，可免除杂乱）</w:t>
+      </w:r>
+    </w:p>
+    <w:p>
+      <w:pPr>
+        <w:pStyle w:val="a6"/>
+        <w:ind w:left="420"/>
+        <w:rPr>
+          <w:rFonts w:hint="eastAsia"/>
+        </w:rPr>
+      </w:pPr>
+      <w:r>
+        <w:rPr>
+          <w:rFonts w:hint="eastAsia"/>
+        </w:rPr>
+        <w:t>-ti</w:t>
+      </w:r>
+      <w:r>
+        <w:rPr>
+          <w:rFonts w:hint="eastAsia"/>
+        </w:rPr>
+        <w:t>：告诉</w:t>
+      </w:r>
+      <w:r>
+        <w:rPr>
+          <w:rFonts w:hint="eastAsia"/>
+        </w:rPr>
+        <w:t>Docker</w:t>
+      </w:r>
+      <w:r>
+        <w:rPr>
+          <w:rFonts w:hint="eastAsia"/>
+        </w:rPr>
+        <w:t>分配一个伪终端并进入交互模式。</w:t>
+      </w:r>
+      <w:r>
+        <w:rPr>
+          <w:rFonts w:hint="eastAsia"/>
+        </w:rPr>
+        <w:t>（不要</w:t>
+      </w:r>
+      <w:r>
+        <w:rPr>
+          <w:rFonts w:hint="eastAsia"/>
+        </w:rPr>
+        <w:t>在</w:t>
+      </w:r>
+      <w:r>
+        <w:rPr>
+          <w:rFonts w:hint="eastAsia"/>
+        </w:rPr>
+        <w:t>生</w:t>
+      </w:r>
+      <w:r>
+        <w:rPr>
+          <w:rFonts w:hint="eastAsia"/>
+        </w:rPr>
+        <w:t>产容器中打开这些标志）</w:t>
+      </w:r>
+    </w:p>
+    <w:p>
+      <w:pPr>
+        <w:pStyle w:val="a6"/>
+        <w:ind w:left="420"/>
+        <w:rPr>
+          <w:rFonts w:hint="eastAsia"/>
+        </w:rPr>
+      </w:pPr>
+      <w:r>
+        <w:rPr>
+          <w:rFonts w:hint="eastAsia"/>
+        </w:rPr>
+        <w:t>ubuntu</w:t>
+      </w:r>
+      <w:r>
+        <w:rPr>
+          <w:rFonts w:hint="eastAsia"/>
+        </w:rPr>
+        <w:t>：这是容器立足的镜像</w:t>
+      </w:r>
+    </w:p>
+    <w:p>
+      <w:pPr>
+        <w:pStyle w:val="a6"/>
+        <w:ind w:left="420"/>
+        <w:rPr>
+          <w:rFonts w:hint="eastAsia"/>
+        </w:rPr>
+      </w:pPr>
+      <w:r>
+        <w:rPr>
+          <w:rFonts w:hint="eastAsia"/>
+        </w:rPr>
+        <w:t>/bin/bash</w:t>
+      </w:r>
+      <w:r>
+        <w:rPr>
+          <w:rFonts w:hint="eastAsia"/>
+        </w:rPr>
+        <w:t>：</w:t>
+      </w:r>
+      <w:r>
+        <w:rPr>
+          <w:rFonts w:hint="eastAsia"/>
+        </w:rPr>
+        <w:t>要</w:t>
+      </w:r>
+      <w:r>
+        <w:rPr>
+          <w:rFonts w:hint="eastAsia"/>
+        </w:rPr>
+        <w:t xml:space="preserve"> </w:t>
+      </w:r>
+      <w:r>
+        <w:rPr>
+          <w:rFonts w:hint="eastAsia"/>
+        </w:rPr>
+        <w:t>运行的命令，因为我们以交互模式启动，它将显示一个容器的提示符。</w:t>
+      </w:r>
+    </w:p>
+    <w:p>
+      <w:pPr>
+        <w:pStyle w:val="a6"/>
+        <w:ind w:left="420"/>
+        <w:rPr>
+          <w:rFonts w:hint="eastAsia"/>
+        </w:rPr>
+      </w:pPr>
+      <w:r>
+        <w:rPr>
+          <w:rFonts w:hint="eastAsia"/>
+        </w:rPr>
+        <w:t>在运行</w:t>
+      </w:r>
+      <w:r>
+        <w:rPr>
+          <w:rFonts w:hint="eastAsia"/>
+        </w:rPr>
+        <w:t>run</w:t>
+      </w:r>
+      <w:r>
+        <w:rPr>
+          <w:rFonts w:hint="eastAsia"/>
+        </w:rPr>
+        <w:t>命令时，可指定链接、卷、端口、窗口名称（如果没提供，</w:t>
+      </w:r>
+      <w:r>
+        <w:rPr>
+          <w:rFonts w:hint="eastAsia"/>
+        </w:rPr>
+        <w:t>Docker</w:t>
+      </w:r>
+      <w:r>
+        <w:rPr>
+          <w:rFonts w:hint="eastAsia"/>
+        </w:rPr>
+        <w:t>将分配一个默认名称）等。</w:t>
+      </w:r>
+    </w:p>
+    <w:p>
+      <w:pPr>
+        <w:pStyle w:val="a6"/>
+        <w:numPr>
+          <w:ilvl w:val="0"/>
+          <w:numId w:val="5"/>
+        </w:numPr>
+        <w:rPr>
+          <w:rFonts w:hint="eastAsia"/>
+        </w:rPr>
+      </w:pPr>
+      <w:r>
+        <w:rPr>
+          <w:rFonts w:hint="eastAsia"/>
+        </w:rPr>
+        <w:t>在后台运行容器</w:t>
+      </w:r>
+    </w:p>
+    <w:p>
+      <w:pPr>
+        <w:pStyle w:val="a6"/>
+        <w:ind w:left="420"/>
+        <w:rPr>
+          <w:rFonts w:hint="eastAsia"/>
+        </w:rPr>
+      </w:pPr>
+      <w:r>
+        <w:rPr>
+          <w:rFonts w:hint="eastAsia"/>
+        </w:rPr>
+        <w:t>$&gt;docker run -d ubuntu ping 8.8.8.8</w:t>
+      </w:r>
+    </w:p>
+    <w:p>
+      <w:pPr>
+        <w:pStyle w:val="a6"/>
+        <w:ind w:left="420"/>
+        <w:rPr>
+          <w:rFonts w:hint="eastAsia"/>
+        </w:rPr>
+      </w:pPr>
+      <w:r>
+        <w:rPr>
+          <w:rFonts w:hint="eastAsia"/>
+        </w:rPr>
+        <w:t>输出的是分配的</w:t>
+      </w:r>
+      <w:r>
+        <w:rPr>
+          <w:rFonts w:hint="eastAsia"/>
+        </w:rPr>
+        <w:t>ID</w:t>
+      </w:r>
+      <w:r>
+        <w:rPr>
+          <w:rFonts w:hint="eastAsia"/>
+        </w:rPr>
+        <w:t>。</w:t>
+      </w:r>
+    </w:p>
+    <w:p>
+      <w:pPr>
+        <w:pStyle w:val="a6"/>
+        <w:numPr>
+          <w:ilvl w:val="0"/>
+          <w:numId w:val="5"/>
+        </w:numPr>
+        <w:rPr>
+          <w:rFonts w:hint="eastAsia"/>
+        </w:rPr>
+      </w:pPr>
+      <w:r>
+        <w:rPr>
+          <w:rFonts w:hint="eastAsia"/>
+        </w:rPr>
+        <w:t>检查容器是否开始运行了：</w:t>
+      </w:r>
+    </w:p>
+    <w:p>
+      <w:pPr>
+        <w:pStyle w:val="a6"/>
+        <w:ind w:left="420"/>
+        <w:rPr>
+          <w:rFonts w:hint="eastAsia"/>
+        </w:rPr>
+      </w:pPr>
+      <w:r>
+        <w:rPr>
+          <w:rFonts w:hint="eastAsia"/>
+        </w:rPr>
+        <w:t>$&gt;docker ps</w:t>
+      </w:r>
+    </w:p>
+    <w:p>
+      <w:pPr>
+        <w:pStyle w:val="a6"/>
+        <w:numPr>
+          <w:ilvl w:val="0"/>
+          <w:numId w:val="5"/>
+        </w:numPr>
+        <w:rPr>
+          <w:rFonts w:hint="eastAsia"/>
+        </w:rPr>
+      </w:pPr>
+      <w:r>
+        <w:rPr>
+          <w:rFonts w:hint="eastAsia"/>
+        </w:rPr>
+        <w:t>检查容器里正在发生什么</w:t>
+      </w:r>
+      <w:r>
+        <w:rPr>
+          <w:rFonts w:hint="eastAsia"/>
+        </w:rPr>
+        <w:t>（自动分配的名称：</w:t>
+      </w:r>
+      <w:r>
+        <w:rPr>
+          <w:rFonts w:hint="eastAsia"/>
+        </w:rPr>
+        <w:t>loving_mcclintock</w:t>
+      </w:r>
+      <w:r>
+        <w:rPr>
+          <w:rFonts w:hint="eastAsia"/>
+        </w:rPr>
+        <w:t>）</w:t>
+      </w:r>
+      <w:r>
+        <w:rPr>
+          <w:rFonts w:hint="eastAsia"/>
+        </w:rPr>
+        <w:t>：</w:t>
+      </w:r>
+    </w:p>
+    <w:p>
+      <w:pPr>
+        <w:pStyle w:val="a6"/>
+        <w:ind w:left="420"/>
+        <w:rPr>
+          <w:rFonts w:hint="eastAsia"/>
+        </w:rPr>
+      </w:pPr>
+      <w:r>
+        <w:rPr>
+          <w:rFonts w:hint="eastAsia"/>
+        </w:rPr>
+        <w:t xml:space="preserve">$&gt;docker exec </w:t>
+      </w:r>
+      <w:r>
+        <w:t>–</w:t>
+      </w:r>
+      <w:r>
+        <w:rPr>
+          <w:rFonts w:hint="eastAsia"/>
+        </w:rPr>
+        <w:t>ti loving_mcclintock /bin/bash</w:t>
+      </w:r>
+    </w:p>
+    <w:p>
+      <w:pPr>
+        <w:pStyle w:val="a6"/>
+        <w:ind w:left="420"/>
+        <w:rPr>
+          <w:rFonts w:hint="eastAsia"/>
+        </w:rPr>
+      </w:pPr>
+      <w:r>
+        <w:rPr>
+          <w:rFonts w:hint="eastAsia"/>
+        </w:rPr>
+        <w:t xml:space="preserve">root@31c68e9c09a0:/# ps </w:t>
+      </w:r>
+      <w:r>
+        <w:rPr>
+          <w:rFonts w:hint="eastAsia"/>
+        </w:rPr>
+        <w:t>-</w:t>
+      </w:r>
+      <w:r>
+        <w:rPr>
+          <w:rFonts w:hint="eastAsia"/>
+        </w:rPr>
+        <w:t>aux|grep ping</w:t>
+      </w:r>
+    </w:p>
+    <w:p>
+      <w:pPr>
+        <w:pStyle w:val="a6"/>
+        <w:ind w:left="420"/>
+        <w:rPr>
+          <w:rFonts w:hint="eastAsia"/>
+        </w:rPr>
+      </w:pPr>
+      <w:r>
+        <w:rPr>
+          <w:rFonts w:hint="eastAsia"/>
+        </w:rPr>
+        <w:t>root@31c68e9c09a0:/# exit</w:t>
+      </w:r>
+    </w:p>
+    <w:p>
+      <w:pPr>
+        <w:pStyle w:val="a6"/>
+        <w:numPr>
+          <w:ilvl w:val="0"/>
+          <w:numId w:val="5"/>
+        </w:numPr>
+        <w:rPr>
+          <w:rFonts w:hint="eastAsia"/>
+        </w:rPr>
+      </w:pPr>
+      <w:r>
+        <w:rPr>
+          <w:rFonts w:hint="eastAsia"/>
+        </w:rPr>
+        <w:t>工</w:t>
+      </w:r>
+    </w:p>
     <w:p/>
     <w:sectPr>
       <w:pgSz w:w="12240" w:h="15840"/>
@@ -1845,6 +2873,92 @@
     </w:lvl>
   </w:abstractNum>
   <w:abstractNum w:abstractNumId="1">
+    <w:nsid w:val="1C5D611A"/>
+    <w:multiLevelType w:val="hybridMultilevel"/>
+    <w:tmpl w:val="E52EA83C"/>
+    <w:lvl w:ilvl="0" w:tplc="0409000F">
+      <w:start w:val="1"/>
+      <w:numFmt w:val="decimal"/>
+      <w:lvlText w:val="%1."/>
+      <w:lvlJc w:val="left"/>
+      <w:pPr>
+        <w:ind w:left="420" w:hanging="420"/>
+      </w:pPr>
+    </w:lvl>
+    <w:lvl w:ilvl="1" w:tplc="04090019">
+      <w:start w:val="1"/>
+      <w:numFmt w:val="lowerLetter"/>
+      <w:lvlText w:val="%2)"/>
+      <w:lvlJc w:val="left"/>
+      <w:pPr>
+        <w:ind w:left="840" w:hanging="420"/>
+      </w:pPr>
+    </w:lvl>
+    <w:lvl w:ilvl="2" w:tplc="0409001B" w:tentative="1">
+      <w:start w:val="1"/>
+      <w:numFmt w:val="lowerRoman"/>
+      <w:lvlText w:val="%3."/>
+      <w:lvlJc w:val="right"/>
+      <w:pPr>
+        <w:ind w:left="1260" w:hanging="420"/>
+      </w:pPr>
+    </w:lvl>
+    <w:lvl w:ilvl="3" w:tplc="0409000F" w:tentative="1">
+      <w:start w:val="1"/>
+      <w:numFmt w:val="decimal"/>
+      <w:lvlText w:val="%4."/>
+      <w:lvlJc w:val="left"/>
+      <w:pPr>
+        <w:ind w:left="1680" w:hanging="420"/>
+      </w:pPr>
+    </w:lvl>
+    <w:lvl w:ilvl="4" w:tplc="04090019" w:tentative="1">
+      <w:start w:val="1"/>
+      <w:numFmt w:val="lowerLetter"/>
+      <w:lvlText w:val="%5)"/>
+      <w:lvlJc w:val="left"/>
+      <w:pPr>
+        <w:ind w:left="2100" w:hanging="420"/>
+      </w:pPr>
+    </w:lvl>
+    <w:lvl w:ilvl="5" w:tplc="0409001B" w:tentative="1">
+      <w:start w:val="1"/>
+      <w:numFmt w:val="lowerRoman"/>
+      <w:lvlText w:val="%6."/>
+      <w:lvlJc w:val="right"/>
+      <w:pPr>
+        <w:ind w:left="2520" w:hanging="420"/>
+      </w:pPr>
+    </w:lvl>
+    <w:lvl w:ilvl="6" w:tplc="0409000F" w:tentative="1">
+      <w:start w:val="1"/>
+      <w:numFmt w:val="decimal"/>
+      <w:lvlText w:val="%7."/>
+      <w:lvlJc w:val="left"/>
+      <w:pPr>
+        <w:ind w:left="2940" w:hanging="420"/>
+      </w:pPr>
+    </w:lvl>
+    <w:lvl w:ilvl="7" w:tplc="04090019" w:tentative="1">
+      <w:start w:val="1"/>
+      <w:numFmt w:val="lowerLetter"/>
+      <w:lvlText w:val="%8)"/>
+      <w:lvlJc w:val="left"/>
+      <w:pPr>
+        <w:ind w:left="3360" w:hanging="420"/>
+      </w:pPr>
+    </w:lvl>
+    <w:lvl w:ilvl="8" w:tplc="0409001B" w:tentative="1">
+      <w:start w:val="1"/>
+      <w:numFmt w:val="lowerRoman"/>
+      <w:lvlText w:val="%9."/>
+      <w:lvlJc w:val="right"/>
+      <w:pPr>
+        <w:ind w:left="3780" w:hanging="420"/>
+      </w:pPr>
+    </w:lvl>
+  </w:abstractNum>
+  <w:abstractNum w:abstractNumId="2">
     <w:nsid w:val="425915EA"/>
     <w:multiLevelType w:val="hybridMultilevel"/>
     <w:tmpl w:val="A900EC7A"/>
@@ -1957,7 +3071,7 @@
       </w:rPr>
     </w:lvl>
   </w:abstractNum>
-  <w:abstractNum w:abstractNumId="2">
+  <w:abstractNum w:abstractNumId="3">
     <w:nsid w:val="437827D4"/>
     <w:multiLevelType w:val="hybridMultilevel"/>
     <w:tmpl w:val="48A44A02"/>
@@ -2070,7 +3184,7 @@
       </w:rPr>
     </w:lvl>
   </w:abstractNum>
-  <w:abstractNum w:abstractNumId="3">
+  <w:abstractNum w:abstractNumId="4">
     <w:nsid w:val="4FB76B67"/>
     <w:multiLevelType w:val="hybridMultilevel"/>
     <w:tmpl w:val="32C0581A"/>
@@ -2184,16 +3298,19 @@
     </w:lvl>
   </w:abstractNum>
   <w:num w:numId="1">
-    <w:abstractNumId w:val="1"/>
+    <w:abstractNumId w:val="2"/>
   </w:num>
   <w:num w:numId="2">
     <w:abstractNumId w:val="0"/>
   </w:num>
   <w:num w:numId="3">
+    <w:abstractNumId w:val="4"/>
+  </w:num>
+  <w:num w:numId="4">
     <w:abstractNumId w:val="3"/>
   </w:num>
-  <w:num w:numId="4">
-    <w:abstractNumId w:val="2"/>
+  <w:num w:numId="5">
+    <w:abstractNumId w:val="1"/>
   </w:num>
 </w:numbering>
 </file>

</xml_diff>